<commit_message>
initiated graded lab 3
</commit_message>
<xml_diff>
--- a/L1S19BSCS0060.docx
+++ b/L1S19BSCS0060.docx
@@ -11,181 +11,24 @@
       </w:r>
     </w:p>
     <w:p>
-      <w:r>
-        <w:t xml:space="preserve">select </w:t>
-      </w:r>
-      <w:proofErr w:type="spellStart"/>
-      <w:proofErr w:type="gramStart"/>
-      <w:r>
-        <w:t>customers.customerNumber</w:t>
-      </w:r>
-      <w:proofErr w:type="spellEnd"/>
-      <w:proofErr w:type="gramEnd"/>
-      <w:r>
-        <w:t xml:space="preserve"> from customers inner join orders on </w:t>
-      </w:r>
-      <w:proofErr w:type="spellStart"/>
-      <w:r>
-        <w:t>customers.customerNumber</w:t>
-      </w:r>
-      <w:proofErr w:type="spellEnd"/>
-      <w:r>
-        <w:t xml:space="preserve"> = </w:t>
-      </w:r>
-      <w:proofErr w:type="spellStart"/>
-      <w:r>
-        <w:t>orders.customerNumber</w:t>
-      </w:r>
-      <w:proofErr w:type="spellEnd"/>
-      <w:r>
-        <w:t xml:space="preserve"> where </w:t>
-      </w:r>
-      <w:proofErr w:type="spellStart"/>
-      <w:r>
-        <w:t>orders.status</w:t>
-      </w:r>
-      <w:proofErr w:type="spellEnd"/>
-      <w:r>
-        <w:t>="Shipped";</w:t>
-      </w:r>
-    </w:p>
-    <w:p>
-      <w:r>
-        <w:rPr>
-          <w:noProof/>
-        </w:rPr>
-        <w:drawing>
-          <wp:inline distT="0" distB="0" distL="0" distR="0" wp14:anchorId="1F2C5F46" wp14:editId="03000293">
-            <wp:extent cx="1448002" cy="2152950"/>
-            <wp:effectExtent l="0" t="0" r="0" b="0"/>
-            <wp:docPr id="1" name="Picture 1"/>
-            <wp:cNvGraphicFramePr>
-              <a:graphicFrameLocks xmlns:a="http://schemas.openxmlformats.org/drawingml/2006/main" noChangeAspect="1"/>
-            </wp:cNvGraphicFramePr>
-            <a:graphic xmlns:a="http://schemas.openxmlformats.org/drawingml/2006/main">
-              <a:graphicData uri="http://schemas.openxmlformats.org/drawingml/2006/picture">
-                <pic:pic xmlns:pic="http://schemas.openxmlformats.org/drawingml/2006/picture">
-                  <pic:nvPicPr>
-                    <pic:cNvPr id="1" name="task1.PNG"/>
-                    <pic:cNvPicPr/>
-                  </pic:nvPicPr>
-                  <pic:blipFill>
-                    <a:blip r:embed="rId4">
-                      <a:extLst>
-                        <a:ext uri="{28A0092B-C50C-407E-A947-70E740481C1C}">
-                          <a14:useLocalDpi xmlns:a14="http://schemas.microsoft.com/office/drawing/2010/main" val="0"/>
-                        </a:ext>
-                      </a:extLst>
-                    </a:blip>
-                    <a:stretch>
-                      <a:fillRect/>
-                    </a:stretch>
-                  </pic:blipFill>
-                  <pic:spPr>
-                    <a:xfrm>
-                      <a:off x="0" y="0"/>
-                      <a:ext cx="1448002" cy="2152950"/>
-                    </a:xfrm>
-                    <a:prstGeom prst="rect">
-                      <a:avLst/>
-                    </a:prstGeom>
-                  </pic:spPr>
-                </pic:pic>
-              </a:graphicData>
-            </a:graphic>
-          </wp:inline>
-        </w:drawing>
-      </w:r>
       <w:bookmarkStart w:id="0" w:name="_GoBack"/>
       <w:bookmarkEnd w:id="0"/>
     </w:p>
     <w:p>
       <w:pPr>
         <w:pStyle w:val="Heading1"/>
+        <w:rPr>
+          <w:rFonts w:asciiTheme="minorHAnsi" w:eastAsiaTheme="minorHAnsi" w:hAnsiTheme="minorHAnsi" w:cstheme="minorBidi"/>
+          <w:color w:val="auto"/>
+          <w:sz w:val="22"/>
+          <w:szCs w:val="22"/>
+        </w:rPr>
       </w:pPr>
       <w:r>
         <w:t>Task 2</w:t>
       </w:r>
     </w:p>
-    <w:p>
-      <w:r>
-        <w:t xml:space="preserve">select </w:t>
-      </w:r>
-      <w:proofErr w:type="spellStart"/>
-      <w:proofErr w:type="gramStart"/>
-      <w:r>
-        <w:t>customers.customerName</w:t>
-      </w:r>
-      <w:proofErr w:type="spellEnd"/>
-      <w:proofErr w:type="gramEnd"/>
-      <w:r>
-        <w:t xml:space="preserve"> from customers where </w:t>
-      </w:r>
-      <w:proofErr w:type="spellStart"/>
-      <w:r>
-        <w:t>customers.customerNumber</w:t>
-      </w:r>
-      <w:proofErr w:type="spellEnd"/>
-      <w:r>
-        <w:t xml:space="preserve"> in (select </w:t>
-      </w:r>
-      <w:proofErr w:type="spellStart"/>
-      <w:r>
-        <w:t>customerNumber</w:t>
-      </w:r>
-      <w:proofErr w:type="spellEnd"/>
-      <w:r>
-        <w:t xml:space="preserve"> from payments where amount &gt;80000);</w:t>
-      </w:r>
-    </w:p>
-    <w:p>
-      <w:r>
-        <w:rPr>
-          <w:noProof/>
-        </w:rPr>
-        <w:drawing>
-          <wp:inline distT="0" distB="0" distL="0" distR="0" wp14:anchorId="2FF43D62" wp14:editId="0A8D55C9">
-            <wp:extent cx="2191056" cy="1743318"/>
-            <wp:effectExtent l="0" t="0" r="0" b="9525"/>
-            <wp:docPr id="2" name="Picture 2"/>
-            <wp:cNvGraphicFramePr>
-              <a:graphicFrameLocks xmlns:a="http://schemas.openxmlformats.org/drawingml/2006/main" noChangeAspect="1"/>
-            </wp:cNvGraphicFramePr>
-            <a:graphic xmlns:a="http://schemas.openxmlformats.org/drawingml/2006/main">
-              <a:graphicData uri="http://schemas.openxmlformats.org/drawingml/2006/picture">
-                <pic:pic xmlns:pic="http://schemas.openxmlformats.org/drawingml/2006/picture">
-                  <pic:nvPicPr>
-                    <pic:cNvPr id="2" name="task2.PNG"/>
-                    <pic:cNvPicPr/>
-                  </pic:nvPicPr>
-                  <pic:blipFill>
-                    <a:blip r:embed="rId5">
-                      <a:extLst>
-                        <a:ext uri="{28A0092B-C50C-407E-A947-70E740481C1C}">
-                          <a14:useLocalDpi xmlns:a14="http://schemas.microsoft.com/office/drawing/2010/main" val="0"/>
-                        </a:ext>
-                      </a:extLst>
-                    </a:blip>
-                    <a:stretch>
-                      <a:fillRect/>
-                    </a:stretch>
-                  </pic:blipFill>
-                  <pic:spPr>
-                    <a:xfrm>
-                      <a:off x="0" y="0"/>
-                      <a:ext cx="2191056" cy="1743318"/>
-                    </a:xfrm>
-                    <a:prstGeom prst="rect">
-                      <a:avLst/>
-                    </a:prstGeom>
-                  </pic:spPr>
-                </pic:pic>
-              </a:graphicData>
-            </a:graphic>
-          </wp:inline>
-        </w:drawing>
-      </w:r>
-    </w:p>
+    <w:p/>
     <w:p>
       <w:pPr>
         <w:pStyle w:val="Heading1"/>
@@ -194,210 +37,19 @@
         <w:t>Task 3</w:t>
       </w:r>
     </w:p>
+    <w:p/>
     <w:p>
+      <w:pPr>
+        <w:pStyle w:val="Heading1"/>
+      </w:pPr>
       <w:r>
-        <w:t xml:space="preserve">select </w:t>
-      </w:r>
-      <w:proofErr w:type="spellStart"/>
-      <w:proofErr w:type="gramStart"/>
-      <w:r>
-        <w:t>employees.firstName</w:t>
-      </w:r>
-      <w:proofErr w:type="spellEnd"/>
-      <w:proofErr w:type="gramEnd"/>
-      <w:r>
-        <w:t xml:space="preserve"> from employees inner join offices on </w:t>
-      </w:r>
-      <w:proofErr w:type="spellStart"/>
-      <w:r>
-        <w:t>employees.officeCode</w:t>
-      </w:r>
-      <w:proofErr w:type="spellEnd"/>
-      <w:r>
-        <w:t>=</w:t>
-      </w:r>
-      <w:proofErr w:type="spellStart"/>
-      <w:r>
-        <w:t>offices.officeCode</w:t>
-      </w:r>
-      <w:proofErr w:type="spellEnd"/>
-      <w:r>
-        <w:t xml:space="preserve"> where </w:t>
-      </w:r>
-      <w:proofErr w:type="spellStart"/>
-      <w:r>
-        <w:t>offices.country</w:t>
-      </w:r>
-      <w:proofErr w:type="spellEnd"/>
-      <w:r>
-        <w:t xml:space="preserve">="USA" and </w:t>
-      </w:r>
-      <w:proofErr w:type="spellStart"/>
-      <w:r>
-        <w:t>employees.jobTitle</w:t>
-      </w:r>
-      <w:proofErr w:type="spellEnd"/>
-      <w:r>
-        <w:t>="Sales Rep";</w:t>
-      </w:r>
-    </w:p>
-    <w:p>
-      <w:r>
-        <w:rPr>
-          <w:noProof/>
-        </w:rPr>
-        <w:drawing>
-          <wp:inline distT="0" distB="0" distL="0" distR="0" wp14:anchorId="0FF4182E" wp14:editId="655C4D49">
-            <wp:extent cx="1609950" cy="1390844"/>
-            <wp:effectExtent l="0" t="0" r="9525" b="0"/>
-            <wp:docPr id="3" name="Picture 3"/>
-            <wp:cNvGraphicFramePr>
-              <a:graphicFrameLocks xmlns:a="http://schemas.openxmlformats.org/drawingml/2006/main" noChangeAspect="1"/>
-            </wp:cNvGraphicFramePr>
-            <a:graphic xmlns:a="http://schemas.openxmlformats.org/drawingml/2006/main">
-              <a:graphicData uri="http://schemas.openxmlformats.org/drawingml/2006/picture">
-                <pic:pic xmlns:pic="http://schemas.openxmlformats.org/drawingml/2006/picture">
-                  <pic:nvPicPr>
-                    <pic:cNvPr id="3" name="task3.PNG"/>
-                    <pic:cNvPicPr/>
-                  </pic:nvPicPr>
-                  <pic:blipFill>
-                    <a:blip r:embed="rId6">
-                      <a:extLst>
-                        <a:ext uri="{28A0092B-C50C-407E-A947-70E740481C1C}">
-                          <a14:useLocalDpi xmlns:a14="http://schemas.microsoft.com/office/drawing/2010/main" val="0"/>
-                        </a:ext>
-                      </a:extLst>
-                    </a:blip>
-                    <a:stretch>
-                      <a:fillRect/>
-                    </a:stretch>
-                  </pic:blipFill>
-                  <pic:spPr>
-                    <a:xfrm>
-                      <a:off x="0" y="0"/>
-                      <a:ext cx="1609950" cy="1390844"/>
-                    </a:xfrm>
-                    <a:prstGeom prst="rect">
-                      <a:avLst/>
-                    </a:prstGeom>
-                  </pic:spPr>
-                </pic:pic>
-              </a:graphicData>
-            </a:graphic>
-          </wp:inline>
-        </w:drawing>
+        <w:t>Task 4</w:t>
       </w:r>
     </w:p>
     <w:p>
       <w:pPr>
         <w:pStyle w:val="Heading1"/>
       </w:pPr>
-      <w:r>
-        <w:lastRenderedPageBreak/>
-        <w:t>Task 4</w:t>
-      </w:r>
-    </w:p>
-    <w:p>
-      <w:r>
-        <w:t xml:space="preserve">select * from employees where </w:t>
-      </w:r>
-      <w:proofErr w:type="spellStart"/>
-      <w:r>
-        <w:t>employeeNumber</w:t>
-      </w:r>
-      <w:proofErr w:type="spellEnd"/>
-      <w:r>
-        <w:t xml:space="preserve"> </w:t>
-      </w:r>
-      <w:proofErr w:type="gramStart"/>
-      <w:r>
-        <w:t>in(</w:t>
-      </w:r>
-      <w:proofErr w:type="gramEnd"/>
-      <w:r>
-        <w:t xml:space="preserve">select </w:t>
-      </w:r>
-      <w:proofErr w:type="spellStart"/>
-      <w:r>
-        <w:t>employees.employeeNumber</w:t>
-      </w:r>
-      <w:proofErr w:type="spellEnd"/>
-      <w:r>
-        <w:t xml:space="preserve"> from employees, offices where </w:t>
-      </w:r>
-      <w:proofErr w:type="spellStart"/>
-      <w:r>
-        <w:t>employees.officeCode</w:t>
-      </w:r>
-      <w:proofErr w:type="spellEnd"/>
-      <w:r>
-        <w:t xml:space="preserve"> = </w:t>
-      </w:r>
-      <w:proofErr w:type="spellStart"/>
-      <w:r>
-        <w:t>offices.officeCode</w:t>
-      </w:r>
-      <w:proofErr w:type="spellEnd"/>
-      <w:r>
-        <w:t xml:space="preserve"> and </w:t>
-      </w:r>
-      <w:proofErr w:type="spellStart"/>
-      <w:r>
-        <w:t>offices.city</w:t>
-      </w:r>
-      <w:proofErr w:type="spellEnd"/>
-      <w:r>
-        <w:t>="Sydney");</w:t>
-      </w:r>
-    </w:p>
-    <w:p>
-      <w:r>
-        <w:rPr>
-          <w:noProof/>
-        </w:rPr>
-        <w:drawing>
-          <wp:inline distT="0" distB="0" distL="0" distR="0" wp14:anchorId="6A9D268C" wp14:editId="01BEEF63">
-            <wp:extent cx="5943600" cy="1367790"/>
-            <wp:effectExtent l="0" t="0" r="0" b="3810"/>
-            <wp:docPr id="4" name="Picture 4"/>
-            <wp:cNvGraphicFramePr>
-              <a:graphicFrameLocks xmlns:a="http://schemas.openxmlformats.org/drawingml/2006/main" noChangeAspect="1"/>
-            </wp:cNvGraphicFramePr>
-            <a:graphic xmlns:a="http://schemas.openxmlformats.org/drawingml/2006/main">
-              <a:graphicData uri="http://schemas.openxmlformats.org/drawingml/2006/picture">
-                <pic:pic xmlns:pic="http://schemas.openxmlformats.org/drawingml/2006/picture">
-                  <pic:nvPicPr>
-                    <pic:cNvPr id="4" name="task4.PNG"/>
-                    <pic:cNvPicPr/>
-                  </pic:nvPicPr>
-                  <pic:blipFill>
-                    <a:blip r:embed="rId7">
-                      <a:extLst>
-                        <a:ext uri="{28A0092B-C50C-407E-A947-70E740481C1C}">
-                          <a14:useLocalDpi xmlns:a14="http://schemas.microsoft.com/office/drawing/2010/main" val="0"/>
-                        </a:ext>
-                      </a:extLst>
-                    </a:blip>
-                    <a:stretch>
-                      <a:fillRect/>
-                    </a:stretch>
-                  </pic:blipFill>
-                  <pic:spPr>
-                    <a:xfrm>
-                      <a:off x="0" y="0"/>
-                      <a:ext cx="5943600" cy="1367790"/>
-                    </a:xfrm>
-                    <a:prstGeom prst="rect">
-                      <a:avLst/>
-                    </a:prstGeom>
-                  </pic:spPr>
-                </pic:pic>
-              </a:graphicData>
-            </a:graphic>
-          </wp:inline>
-        </w:drawing>
-      </w:r>
     </w:p>
     <w:p>
       <w:pPr>
@@ -407,101 +59,7 @@
         <w:t>Task 5</w:t>
       </w:r>
     </w:p>
-    <w:p>
-      <w:r>
-        <w:t xml:space="preserve">select </w:t>
-      </w:r>
-      <w:proofErr w:type="spellStart"/>
-      <w:proofErr w:type="gramStart"/>
-      <w:r>
-        <w:t>customers.customerName</w:t>
-      </w:r>
-      <w:proofErr w:type="spellEnd"/>
-      <w:proofErr w:type="gramEnd"/>
-      <w:r>
-        <w:t xml:space="preserve">, </w:t>
-      </w:r>
-      <w:proofErr w:type="spellStart"/>
-      <w:r>
-        <w:t>orders.orderDate</w:t>
-      </w:r>
-      <w:proofErr w:type="spellEnd"/>
-      <w:r>
-        <w:t xml:space="preserve"> from customers inner join orders on </w:t>
-      </w:r>
-      <w:proofErr w:type="spellStart"/>
-      <w:r>
-        <w:t>customers.customerNumber</w:t>
-      </w:r>
-      <w:proofErr w:type="spellEnd"/>
-      <w:r>
-        <w:t xml:space="preserve"> = </w:t>
-      </w:r>
-      <w:proofErr w:type="spellStart"/>
-      <w:r>
-        <w:t>orders.customerNumber</w:t>
-      </w:r>
-      <w:proofErr w:type="spellEnd"/>
-      <w:r>
-        <w:t xml:space="preserve"> where </w:t>
-      </w:r>
-      <w:proofErr w:type="spellStart"/>
-      <w:r>
-        <w:t>orders.orderNumber</w:t>
-      </w:r>
-      <w:proofErr w:type="spellEnd"/>
-      <w:r>
-        <w:t xml:space="preserve"> between 10101 and 10110;</w:t>
-      </w:r>
-    </w:p>
-    <w:p>
-      <w:r>
-        <w:rPr>
-          <w:noProof/>
-        </w:rPr>
-        <w:drawing>
-          <wp:inline distT="0" distB="0" distL="0" distR="0" wp14:anchorId="42407A8D" wp14:editId="1527A565">
-            <wp:extent cx="3791479" cy="2353003"/>
-            <wp:effectExtent l="0" t="0" r="0" b="9525"/>
-            <wp:docPr id="5" name="Picture 5"/>
-            <wp:cNvGraphicFramePr>
-              <a:graphicFrameLocks xmlns:a="http://schemas.openxmlformats.org/drawingml/2006/main" noChangeAspect="1"/>
-            </wp:cNvGraphicFramePr>
-            <a:graphic xmlns:a="http://schemas.openxmlformats.org/drawingml/2006/main">
-              <a:graphicData uri="http://schemas.openxmlformats.org/drawingml/2006/picture">
-                <pic:pic xmlns:pic="http://schemas.openxmlformats.org/drawingml/2006/picture">
-                  <pic:nvPicPr>
-                    <pic:cNvPr id="5" name="task5.PNG"/>
-                    <pic:cNvPicPr/>
-                  </pic:nvPicPr>
-                  <pic:blipFill>
-                    <a:blip r:embed="rId8">
-                      <a:extLst>
-                        <a:ext uri="{28A0092B-C50C-407E-A947-70E740481C1C}">
-                          <a14:useLocalDpi xmlns:a14="http://schemas.microsoft.com/office/drawing/2010/main" val="0"/>
-                        </a:ext>
-                      </a:extLst>
-                    </a:blip>
-                    <a:stretch>
-                      <a:fillRect/>
-                    </a:stretch>
-                  </pic:blipFill>
-                  <pic:spPr>
-                    <a:xfrm>
-                      <a:off x="0" y="0"/>
-                      <a:ext cx="3791479" cy="2353003"/>
-                    </a:xfrm>
-                    <a:prstGeom prst="rect">
-                      <a:avLst/>
-                    </a:prstGeom>
-                  </pic:spPr>
-                </pic:pic>
-              </a:graphicData>
-            </a:graphic>
-          </wp:inline>
-        </w:drawing>
-      </w:r>
-    </w:p>
+    <w:p/>
     <w:p>
       <w:pPr>
         <w:pStyle w:val="Heading1"/>
@@ -511,108 +69,6 @@
       </w:r>
       <w:r>
         <w:t>6</w:t>
-      </w:r>
-    </w:p>
-    <w:p>
-      <w:r>
-        <w:t xml:space="preserve">select distinct </w:t>
-      </w:r>
-      <w:proofErr w:type="spellStart"/>
-      <w:r>
-        <w:t>productCode</w:t>
-      </w:r>
-      <w:proofErr w:type="spellEnd"/>
-      <w:r>
-        <w:t xml:space="preserve">, </w:t>
-      </w:r>
-      <w:proofErr w:type="spellStart"/>
-      <w:r>
-        <w:t>productName</w:t>
-      </w:r>
-      <w:proofErr w:type="spellEnd"/>
-      <w:r>
-        <w:t xml:space="preserve"> from products where </w:t>
-      </w:r>
-      <w:proofErr w:type="spellStart"/>
-      <w:r>
-        <w:t>productCode</w:t>
-      </w:r>
-      <w:proofErr w:type="spellEnd"/>
-      <w:r>
-        <w:t xml:space="preserve"> in (select </w:t>
-      </w:r>
-      <w:proofErr w:type="spellStart"/>
-      <w:r>
-        <w:t>productCode</w:t>
-      </w:r>
-      <w:proofErr w:type="spellEnd"/>
-      <w:r>
-        <w:t xml:space="preserve"> from </w:t>
-      </w:r>
-      <w:proofErr w:type="spellStart"/>
-      <w:r>
-        <w:t>orderdetails</w:t>
-      </w:r>
-      <w:proofErr w:type="spellEnd"/>
-      <w:r>
-        <w:t xml:space="preserve"> where </w:t>
-      </w:r>
-      <w:proofErr w:type="spellStart"/>
-      <w:r>
-        <w:t>quantityOrdered</w:t>
-      </w:r>
-      <w:proofErr w:type="spellEnd"/>
-      <w:r>
-        <w:t xml:space="preserve"> &gt; 30);</w:t>
-      </w:r>
-    </w:p>
-    <w:p>
-      <w:r>
-        <w:rPr>
-          <w:noProof/>
-        </w:rPr>
-        <w:lastRenderedPageBreak/>
-        <w:drawing>
-          <wp:inline distT="0" distB="0" distL="0" distR="0" wp14:anchorId="40DFA91A" wp14:editId="12FC00C1">
-            <wp:extent cx="4305901" cy="2781688"/>
-            <wp:effectExtent l="0" t="0" r="0" b="0"/>
-            <wp:docPr id="6" name="Picture 6"/>
-            <wp:cNvGraphicFramePr>
-              <a:graphicFrameLocks xmlns:a="http://schemas.openxmlformats.org/drawingml/2006/main" noChangeAspect="1"/>
-            </wp:cNvGraphicFramePr>
-            <a:graphic xmlns:a="http://schemas.openxmlformats.org/drawingml/2006/main">
-              <a:graphicData uri="http://schemas.openxmlformats.org/drawingml/2006/picture">
-                <pic:pic xmlns:pic="http://schemas.openxmlformats.org/drawingml/2006/picture">
-                  <pic:nvPicPr>
-                    <pic:cNvPr id="6" name="task6.PNG"/>
-                    <pic:cNvPicPr/>
-                  </pic:nvPicPr>
-                  <pic:blipFill>
-                    <a:blip r:embed="rId9">
-                      <a:extLst>
-                        <a:ext uri="{28A0092B-C50C-407E-A947-70E740481C1C}">
-                          <a14:useLocalDpi xmlns:a14="http://schemas.microsoft.com/office/drawing/2010/main" val="0"/>
-                        </a:ext>
-                      </a:extLst>
-                    </a:blip>
-                    <a:stretch>
-                      <a:fillRect/>
-                    </a:stretch>
-                  </pic:blipFill>
-                  <pic:spPr>
-                    <a:xfrm>
-                      <a:off x="0" y="0"/>
-                      <a:ext cx="4305901" cy="2781688"/>
-                    </a:xfrm>
-                    <a:prstGeom prst="rect">
-                      <a:avLst/>
-                    </a:prstGeom>
-                  </pic:spPr>
-                </pic:pic>
-              </a:graphicData>
-            </a:graphic>
-          </wp:inline>
-        </w:drawing>
       </w:r>
     </w:p>
     <w:sectPr>

</xml_diff>